<commit_message>
childhood neuro illness in nepal
</commit_message>
<xml_diff>
--- a/Proposal/Prashant_proposal.docx
+++ b/Proposal/Prashant_proposal.docx
@@ -22,23 +22,7 @@
           <w:b/>
           <w:bCs/>
         </w:rPr>
-        <w:t xml:space="preserve"> Brain wave analysis for pre and post medication of neurological disease like </w:t>
-      </w:r>
-      <w:proofErr w:type="gramStart"/>
-      <w:r>
-        <w:rPr>
-          <w:b/>
-          <w:bCs/>
-        </w:rPr>
-        <w:t>migraine ,</w:t>
-      </w:r>
-      <w:proofErr w:type="gramEnd"/>
-      <w:r>
-        <w:rPr>
-          <w:b/>
-          <w:bCs/>
-        </w:rPr>
-        <w:t xml:space="preserve"> depression and epilepsy.</w:t>
+        <w:t xml:space="preserve"> Brain wave analysis for pre and post medication of neurological disease like migraine , depression and epilepsy.</w:t>
       </w:r>
     </w:p>
     <w:p>
@@ -64,6 +48,31 @@
           <w:bCs/>
         </w:rPr>
         <w:t xml:space="preserve">Title </w:t>
+      </w:r>
+      <w:r>
+        <w:rPr>
+          <w:b/>
+          <w:bCs/>
+        </w:rPr>
+        <w:t xml:space="preserve">: </w:t>
+      </w:r>
+      <w:r>
+        <w:rPr>
+          <w:rFonts w:ascii="Arial" w:hAnsi="Arial" w:cs="Arial"/>
+          <w:color w:val="000000"/>
+          <w:spacing w:val="15"/>
+          <w:shd w:val="clear" w:color="auto" w:fill="FFFFFF"/>
+        </w:rPr>
+        <w:t xml:space="preserve">to explore the predictability of EEG in treatment response among patients with </w:t>
+      </w:r>
+      <w:r>
+        <w:rPr>
+          <w:rFonts w:ascii="Arial" w:hAnsi="Arial" w:cs="Arial"/>
+          <w:color w:val="000000"/>
+          <w:spacing w:val="15"/>
+          <w:shd w:val="clear" w:color="auto" w:fill="FFFFFF"/>
+        </w:rPr>
+        <w:t>neurological disease like migraine, depression and epilepsy</w:t>
       </w:r>
     </w:p>
     <w:p>
@@ -134,6 +143,51 @@
         <w:pStyle w:val="Header"/>
       </w:pPr>
       <w:r>
+        <w:rPr>
+          <w:rFonts w:ascii="Arial" w:hAnsi="Arial" w:cs="Arial"/>
+          <w:color w:val="202124"/>
+          <w:shd w:val="clear" w:color="auto" w:fill="FFFFFF"/>
+        </w:rPr>
+        <w:t>The commonly encountered neurological disorders in Nepalese children are </w:t>
+      </w:r>
+      <w:r>
+        <w:rPr>
+          <w:rFonts w:ascii="Arial" w:hAnsi="Arial" w:cs="Arial"/>
+          <w:b/>
+          <w:bCs/>
+          <w:color w:val="202124"/>
+          <w:shd w:val="clear" w:color="auto" w:fill="FFFFFF"/>
+        </w:rPr>
+        <w:t>febrile encephalopathies, neurocysticercosis, and epilepsy, and neonatal encephalopathy, neuro-psychiatric and </w:t>
+      </w:r>
+      <w:r>
+        <w:rPr>
+          <w:rStyle w:val="jpfdse"/>
+          <w:rFonts w:ascii="Arial" w:hAnsi="Arial" w:cs="Arial"/>
+          <w:b/>
+          <w:bCs/>
+          <w:color w:val="202124"/>
+          <w:shd w:val="clear" w:color="auto" w:fill="FFFFFF"/>
+        </w:rPr>
+        <w:t>neuromuscular disease</w:t>
+      </w:r>
+      <w:r>
+        <w:rPr>
+          <w:rFonts w:ascii="Arial" w:hAnsi="Arial" w:cs="Arial"/>
+          <w:color w:val="202124"/>
+          <w:shd w:val="clear" w:color="auto" w:fill="FFFFFF"/>
+        </w:rPr>
+        <w:t>.</w:t>
+      </w:r>
+      <w:r>
+        <w:rPr>
+          <w:rFonts w:ascii="Arial" w:hAnsi="Arial" w:cs="Arial"/>
+          <w:color w:val="202124"/>
+          <w:shd w:val="clear" w:color="auto" w:fill="FFFFFF"/>
+        </w:rPr>
+        <w:t xml:space="preserve"> </w:t>
+      </w:r>
+      <w:r>
         <w:t>D</w:t>
       </w:r>
       <w:r>
@@ -169,7 +223,10 @@
         <w:t>a new method of interpreting brain activity could potentially be used in clinics to help determining the best treatment options for depression, migraine and epilepsy. In addition,</w:t>
       </w:r>
       <w:r>
-        <w:t xml:space="preserve"> the effectiveness of medicine can be analyzed by measure brain activity of patient before and after medication. A device can be developed integrating brain wave detector, a microcomputer and some special input button to record physiological and manual input to collect data. Then the data can be classified using machine learning to analyze behavior of brain wave.</w:t>
+        <w:t xml:space="preserve"> the effectiveness of medicine can be analyzed by measure brain activity of patient before and after medication. A device can be developed integrating brain wave detector, a microcomputer and some special input button to record physiological and manual input to collect data. Then the data can be classified using machine learning to analyze behavior of brain wave</w:t>
+      </w:r>
+      <w:r>
+        <w:t xml:space="preserve"> prior and later treatment.</w:t>
       </w:r>
     </w:p>
     <w:p>
@@ -205,6 +262,84 @@
       <w:r>
         <w:t xml:space="preserve"> If our hypothesis is verified with the experiment, we can develop a device than is portable and can be used to personalize diagnostics for neurological treatments. </w:t>
       </w:r>
+      <w:r>
+        <w:rPr>
+          <w:rFonts w:ascii="Arial" w:hAnsi="Arial" w:cs="Arial"/>
+          <w:color w:val="000000"/>
+          <w:spacing w:val="15"/>
+          <w:shd w:val="clear" w:color="auto" w:fill="FFFFFF"/>
+        </w:rPr>
+        <w:t xml:space="preserve"> EEG assessment for migraine patients prior </w:t>
+      </w:r>
+      <w:r>
+        <w:rPr>
+          <w:rFonts w:ascii="Arial" w:hAnsi="Arial" w:cs="Arial"/>
+          <w:color w:val="000000"/>
+          <w:spacing w:val="15"/>
+          <w:shd w:val="clear" w:color="auto" w:fill="FFFFFF"/>
+        </w:rPr>
+        <w:t xml:space="preserve">and later </w:t>
+      </w:r>
+      <w:r>
+        <w:rPr>
+          <w:rFonts w:ascii="Arial" w:hAnsi="Arial" w:cs="Arial"/>
+          <w:color w:val="000000"/>
+          <w:spacing w:val="15"/>
+          <w:shd w:val="clear" w:color="auto" w:fill="FFFFFF"/>
+        </w:rPr>
+        <w:t xml:space="preserve">treatment can be used to predict </w:t>
+      </w:r>
+      <w:r>
+        <w:rPr>
+          <w:rFonts w:ascii="Arial" w:hAnsi="Arial" w:cs="Arial"/>
+          <w:color w:val="000000"/>
+          <w:spacing w:val="15"/>
+          <w:shd w:val="clear" w:color="auto" w:fill="FFFFFF"/>
+        </w:rPr>
+        <w:t>the effectiveness of treatment providing feedback response of patients recovery status</w:t>
+      </w:r>
+      <w:r>
+        <w:rPr>
+          <w:rFonts w:ascii="Arial" w:hAnsi="Arial" w:cs="Arial"/>
+          <w:color w:val="000000"/>
+          <w:spacing w:val="15"/>
+          <w:shd w:val="clear" w:color="auto" w:fill="FFFFFF"/>
+        </w:rPr>
+        <w:t xml:space="preserve">. This predictive model can assist physicians in prescribing precise and personalized </w:t>
+      </w:r>
+      <w:r>
+        <w:rPr>
+          <w:rFonts w:ascii="Arial" w:hAnsi="Arial" w:cs="Arial"/>
+          <w:color w:val="000000"/>
+          <w:spacing w:val="15"/>
+          <w:shd w:val="clear" w:color="auto" w:fill="FFFFFF"/>
+        </w:rPr>
+        <w:t>neurological</w:t>
+      </w:r>
+      <w:r>
+        <w:rPr>
+          <w:rFonts w:ascii="Arial" w:hAnsi="Arial" w:cs="Arial"/>
+          <w:color w:val="000000"/>
+          <w:spacing w:val="15"/>
+          <w:shd w:val="clear" w:color="auto" w:fill="FFFFFF"/>
+        </w:rPr>
+        <w:t xml:space="preserve"> treatment.</w:t>
+      </w:r>
+      <w:r>
+        <w:t xml:space="preserve"> </w:t>
+      </w:r>
+      <w:r>
+        <w:t xml:space="preserve">From our research activity, a </w:t>
+      </w:r>
+      <w:r>
+        <w:rPr>
+          <w:rFonts w:ascii="Arial" w:hAnsi="Arial" w:cs="Arial"/>
+          <w:color w:val="000000"/>
+          <w:spacing w:val="15"/>
+          <w:shd w:val="clear" w:color="auto" w:fill="FFFFFF"/>
+        </w:rPr>
+        <w:t>wearable wireless EEG cap is expected to be used for rapid evaluation in outpatient settings.</w:t>
+      </w:r>
     </w:p>
     <w:p/>
     <w:p>
@@ -264,10 +399,37 @@
           <w:spacing w:val="15"/>
           <w:shd w:val="clear" w:color="auto" w:fill="FFFFFF"/>
         </w:rPr>
-        <w:t xml:space="preserve">The World Health Organization ranks migraine as one of the top 10 chronic diseases. According to the latest Global Burden of Disease Study, migraine has been the second leading cause of disability in the past three decades. According to the clinical guidelines published by the International Headache Society, preventive treatment should be considered when there are more than four headache attacks per </w:t>
+        <w:t xml:space="preserve">The World Health Organization ranks migraine as one of the top 10 chronic diseases. According to the latest Global Burden of Disease Study, migraine has been the second leading cause of disability in the past three decades. According to </w:t>
+      </w:r>
+      <w:r>
+        <w:rPr>
+          <w:rFonts w:ascii="Arial" w:hAnsi="Arial" w:cs="Arial"/>
+          <w:color w:val="000000"/>
+          <w:spacing w:val="15"/>
+          <w:shd w:val="clear" w:color="auto" w:fill="FFFFFF"/>
+        </w:rPr>
+        <w:lastRenderedPageBreak/>
+        <w:t>the clinical guidelines published by the International Headache Society, preventive treatment should be considered when there are more than four headache attacks</w:t>
+      </w:r>
+      <w:r>
+        <w:rPr>
+          <w:rFonts w:ascii="Arial" w:hAnsi="Arial" w:cs="Arial"/>
+          <w:color w:val="000000"/>
+          <w:spacing w:val="15"/>
+          <w:shd w:val="clear" w:color="auto" w:fill="FFFFFF"/>
+        </w:rPr>
+        <w:t>.</w:t>
+      </w:r>
+      <w:r>
+        <w:rPr>
+          <w:rFonts w:ascii="Arial" w:hAnsi="Arial" w:cs="Arial"/>
+          <w:color w:val="000000"/>
+          <w:spacing w:val="15"/>
+          <w:shd w:val="clear" w:color="auto" w:fill="FFFFFF"/>
+        </w:rPr>
+        <w:t xml:space="preserve"> per </w:t>
       </w:r>
       <w:proofErr w:type="spellStart"/>
-      <w:proofErr w:type="gramStart"/>
       <w:r>
         <w:rPr>
           <w:rFonts w:ascii="Arial" w:hAnsi="Arial" w:cs="Arial"/>
@@ -285,7 +447,6 @@
         <w:t>In</w:t>
       </w:r>
       <w:proofErr w:type="spellEnd"/>
-      <w:proofErr w:type="gramEnd"/>
       <w:r>
         <w:rPr>
           <w:b/>
@@ -816,6 +977,11 @@
     <w:uiPriority w:val="99"/>
     <w:rsid w:val="005C3893"/>
   </w:style>
+  <w:style w:type="character" w:customStyle="1" w:styleId="jpfdse">
+    <w:name w:val="jpfdse"/>
+    <w:basedOn w:val="DefaultParagraphFont"/>
+    <w:rsid w:val="006923DA"/>
+  </w:style>
 </w:styles>
 </file>
 

</xml_diff>